<commit_message>
Update report for barcode
</commit_message>
<xml_diff>
--- a/Mobile Team Project 1 Report.docx
+++ b/Mobile Team Project 1 Report.docx
@@ -736,7 +736,7 @@
         <w:ind w:left="0"/>
       </w:pPr>
       <w:r>
-        <w:t>The system integrates camera functionality, computer vision, machine learning, networking, and local storage to create a smart cooking assistant that enhances everyday meal preparation.</w:t>
+        <w:t>The system integrates camera functionality, computer vision, machine learning, networking, barcode product lookup, and local storage to create a smart cooking assistant that enhances everyday meal preparation.</w:t>
       </w:r>
     </w:p>
     <w:p>
@@ -789,6 +789,18 @@
       </w:pPr>
       <w:r>
         <w:t>Allow users to verify and modify detected items</w:t>
+      </w:r>
+    </w:p>
+    <w:p>
+      <w:pPr>
+        <w:numPr>
+          <w:ilvl w:val="0"/>
+          <w:numId w:val="2"/>
+        </w:numPr>
+        <w:spacing w:before="0" w:line="240" w:lineRule="auto"/>
+      </w:pPr>
+      <w:r>
+        <w:t>Scan packaged product barcodes to identify ingredients instantly</w:t>
       </w:r>
     </w:p>
     <w:p>
@@ -1147,7 +1159,7 @@
           <w:bdr w:val="none" w:sz="0" w:space="0" w:color="auto" w:frame="1"/>
         </w:rPr>
         <w:drawing>
-          <wp:inline distT="0" distB="0" distL="0" distR="0" wp14:anchorId="74FCEFF1" wp14:editId="658A0E21">
+          <wp:inline distT="0" distB="0" distL="0" distR="0" wp14:anchorId="74FCEFF1" wp14:editId="687FE8E4">
             <wp:extent cx="1368435" cy="2933700"/>
             <wp:effectExtent l="0" t="0" r="3175" b="0"/>
             <wp:docPr id="524408272" name="Picture 9"/>
@@ -1262,12 +1274,76 @@
       </w:pPr>
       <w:r>
         <w:lastRenderedPageBreak/>
-        <w:t>The UI follows a linear navigation flow driven by explicit Android Intents. SplashActivity fades into MainActivity (home screen), which provides entry points to both the Camera and Gallery. From CameraActivity, captured or selected images proceed to VerificationActivity for ingredient review. Confirmed ingredients trigger a recipe search in RecipeResultActivity, where the user can page through up to six matching recipes. From any recipe the user can save it locally or launch CookingModeActivity for hands-free step-by-step guidance.</w:t>
-      </w:r>
-    </w:p>
-    <w:p>
-      <w:r>
-        <w:t>All screens enforce portrait orientation. Dark mode is supported via values-night resource directories and Android 12+ dynamic colour is handled through values-v31 overrides. View Binding is used throughout, eliminating all findViewById calls and providing null-safe access to views.</w:t>
+        <w:t xml:space="preserve">The UI follows a linear navigation flow driven by explicit Android Intents. </w:t>
+      </w:r>
+      <w:proofErr w:type="spellStart"/>
+      <w:r>
+        <w:t>SplashActivity</w:t>
+      </w:r>
+      <w:proofErr w:type="spellEnd"/>
+      <w:r>
+        <w:t xml:space="preserve"> fades into </w:t>
+      </w:r>
+      <w:proofErr w:type="spellStart"/>
+      <w:r>
+        <w:t>MainActivity</w:t>
+      </w:r>
+      <w:proofErr w:type="spellEnd"/>
+      <w:r>
+        <w:t xml:space="preserve"> (home screen), which provides entry points to both the Camera and Gallery. From </w:t>
+      </w:r>
+      <w:proofErr w:type="spellStart"/>
+      <w:r>
+        <w:t>CameraActivity</w:t>
+      </w:r>
+      <w:proofErr w:type="spellEnd"/>
+      <w:r>
+        <w:t xml:space="preserve">, captured or selected images proceed to </w:t>
+      </w:r>
+      <w:proofErr w:type="spellStart"/>
+      <w:r>
+        <w:t>VerificationActivity</w:t>
+      </w:r>
+      <w:proofErr w:type="spellEnd"/>
+      <w:r>
+        <w:t xml:space="preserve"> for ingredient review. Confirmed ingredients trigger a recipe search in </w:t>
+      </w:r>
+      <w:proofErr w:type="spellStart"/>
+      <w:r>
+        <w:t>RecipeResultActivity</w:t>
+      </w:r>
+      <w:proofErr w:type="spellEnd"/>
+      <w:r>
+        <w:t xml:space="preserve">, where the user can page through up to six matching recipes. From any recipe the user can save it locally or launch </w:t>
+      </w:r>
+      <w:proofErr w:type="spellStart"/>
+      <w:r>
+        <w:t>CookingModeActivity</w:t>
+      </w:r>
+      <w:proofErr w:type="spellEnd"/>
+      <w:r>
+        <w:t xml:space="preserve"> for hands-free step-by-step guidance.</w:t>
+      </w:r>
+    </w:p>
+    <w:p>
+      <w:r>
+        <w:t xml:space="preserve">All screens enforce portrait orientation. Dark mode is supported via values-night resource directories and Android 12+ dynamic </w:t>
+      </w:r>
+      <w:proofErr w:type="spellStart"/>
+      <w:r>
+        <w:t>colour</w:t>
+      </w:r>
+      <w:proofErr w:type="spellEnd"/>
+      <w:r>
+        <w:t xml:space="preserve"> is handled through values-v31 overrides. View Binding is used throughout, eliminating all </w:t>
+      </w:r>
+      <w:proofErr w:type="spellStart"/>
+      <w:r>
+        <w:t>findViewById</w:t>
+      </w:r>
+      <w:proofErr w:type="spellEnd"/>
+      <w:r>
+        <w:t xml:space="preserve"> calls and providing null-safe access to views.</w:t>
       </w:r>
     </w:p>
     <w:p>
@@ -1306,22 +1382,195 @@
     </w:p>
     <w:p>
       <w:r>
-        <w:t>The application follows the MVVM (Model-View-ViewModel) architectural pattern with a Repository layer. Three core layers separate concerns:</w:t>
-      </w:r>
-    </w:p>
-    <w:p>
-      <w:r>
-        <w:t>View Layer: Seven Activities (SplashActivity, MainActivity, CameraActivity, VerificationActivity, RecipeResultActivity, CookingModeActivity, SavedRecipesActivity) handle all UI using Android View Binding. Activities observe LiveData from their ViewModels and update the UI reactively without holding business logic.</w:t>
-      </w:r>
-    </w:p>
-    <w:p>
-      <w:r>
-        <w:t>ViewModel Layer: Five ViewModels (MainViewModel, VerificationViewModel, RecipeViewModel, CookingViewModel, SavedRecipesViewModel) manage lifecycle-safe UI state. All network and database operations are launched as Kotlin Coroutines within viewModelScope, with results exposed as LiveData.</w:t>
-      </w:r>
-    </w:p>
-    <w:p>
-      <w:r>
-        <w:t>Repository &amp; Data Layer: RecipeRepository is the single source of truth for remote data. It queries the Spoonacular REST API via Retrofit and implements automatic API key rotation on HTTP 402 (quota exhausted) responses. Local persistence uses Room (SQLite). Ingredient detection is handled separately by IngredientDetector, which calls the Google Gemini 1.5 Flash multimodal API.</w:t>
+        <w:t>The application follows the MVVM (Model-View-</w:t>
+      </w:r>
+      <w:proofErr w:type="spellStart"/>
+      <w:r>
+        <w:t>ViewModel</w:t>
+      </w:r>
+      <w:proofErr w:type="spellEnd"/>
+      <w:r>
+        <w:t>) architectural pattern with a Repository layer. Three core layers separate concerns:</w:t>
+      </w:r>
+    </w:p>
+    <w:p>
+      <w:r>
+        <w:t>View Layer: Seven Activities (</w:t>
+      </w:r>
+      <w:proofErr w:type="spellStart"/>
+      <w:r>
+        <w:t>SplashActivity</w:t>
+      </w:r>
+      <w:proofErr w:type="spellEnd"/>
+      <w:r>
+        <w:t xml:space="preserve">, </w:t>
+      </w:r>
+      <w:proofErr w:type="spellStart"/>
+      <w:r>
+        <w:t>MainActivity</w:t>
+      </w:r>
+      <w:proofErr w:type="spellEnd"/>
+      <w:r>
+        <w:t xml:space="preserve">, </w:t>
+      </w:r>
+      <w:proofErr w:type="spellStart"/>
+      <w:r>
+        <w:t>CameraActivity</w:t>
+      </w:r>
+      <w:proofErr w:type="spellEnd"/>
+      <w:r>
+        <w:t xml:space="preserve">, </w:t>
+      </w:r>
+      <w:proofErr w:type="spellStart"/>
+      <w:r>
+        <w:t>VerificationActivity</w:t>
+      </w:r>
+      <w:proofErr w:type="spellEnd"/>
+      <w:r>
+        <w:t xml:space="preserve">, </w:t>
+      </w:r>
+      <w:proofErr w:type="spellStart"/>
+      <w:r>
+        <w:t>RecipeResultActivity</w:t>
+      </w:r>
+      <w:proofErr w:type="spellEnd"/>
+      <w:r>
+        <w:t xml:space="preserve">, </w:t>
+      </w:r>
+      <w:proofErr w:type="spellStart"/>
+      <w:r>
+        <w:t>CookingModeActivity</w:t>
+      </w:r>
+      <w:proofErr w:type="spellEnd"/>
+      <w:r>
+        <w:t xml:space="preserve">, </w:t>
+      </w:r>
+      <w:proofErr w:type="spellStart"/>
+      <w:r>
+        <w:t>SavedRecipesActivity</w:t>
+      </w:r>
+      <w:proofErr w:type="spellEnd"/>
+      <w:r>
+        <w:t xml:space="preserve">) handle all UI using Android View Binding. Activities observe </w:t>
+      </w:r>
+      <w:proofErr w:type="spellStart"/>
+      <w:r>
+        <w:t>LiveData</w:t>
+      </w:r>
+      <w:proofErr w:type="spellEnd"/>
+      <w:r>
+        <w:t xml:space="preserve"> from their </w:t>
+      </w:r>
+      <w:proofErr w:type="spellStart"/>
+      <w:r>
+        <w:t>ViewModels</w:t>
+      </w:r>
+      <w:proofErr w:type="spellEnd"/>
+      <w:r>
+        <w:t xml:space="preserve"> and update the UI reactively without holding business logic.</w:t>
+      </w:r>
+    </w:p>
+    <w:p>
+      <w:proofErr w:type="spellStart"/>
+      <w:r>
+        <w:t>ViewModel</w:t>
+      </w:r>
+      <w:proofErr w:type="spellEnd"/>
+      <w:r>
+        <w:t xml:space="preserve"> Layer: Five </w:t>
+      </w:r>
+      <w:proofErr w:type="spellStart"/>
+      <w:r>
+        <w:t>ViewModels</w:t>
+      </w:r>
+      <w:proofErr w:type="spellEnd"/>
+      <w:r>
+        <w:t xml:space="preserve"> (</w:t>
+      </w:r>
+      <w:proofErr w:type="spellStart"/>
+      <w:r>
+        <w:t>MainViewModel</w:t>
+      </w:r>
+      <w:proofErr w:type="spellEnd"/>
+      <w:r>
+        <w:t xml:space="preserve">, </w:t>
+      </w:r>
+      <w:proofErr w:type="spellStart"/>
+      <w:r>
+        <w:t>VerificationViewModel</w:t>
+      </w:r>
+      <w:proofErr w:type="spellEnd"/>
+      <w:r>
+        <w:t xml:space="preserve">, </w:t>
+      </w:r>
+      <w:proofErr w:type="spellStart"/>
+      <w:r>
+        <w:t>RecipeViewModel</w:t>
+      </w:r>
+      <w:proofErr w:type="spellEnd"/>
+      <w:r>
+        <w:t xml:space="preserve">, </w:t>
+      </w:r>
+      <w:proofErr w:type="spellStart"/>
+      <w:r>
+        <w:t>CookingViewModel</w:t>
+      </w:r>
+      <w:proofErr w:type="spellEnd"/>
+      <w:r>
+        <w:t xml:space="preserve">, </w:t>
+      </w:r>
+      <w:proofErr w:type="spellStart"/>
+      <w:r>
+        <w:t>SavedRecipesViewModel</w:t>
+      </w:r>
+      <w:proofErr w:type="spellEnd"/>
+      <w:r>
+        <w:t xml:space="preserve">) manage lifecycle-safe UI state. All network and database operations are launched as Kotlin Coroutines within </w:t>
+      </w:r>
+      <w:proofErr w:type="spellStart"/>
+      <w:r>
+        <w:t>viewModelScope</w:t>
+      </w:r>
+      <w:proofErr w:type="spellEnd"/>
+      <w:r>
+        <w:t xml:space="preserve">, with results exposed as </w:t>
+      </w:r>
+      <w:proofErr w:type="spellStart"/>
+      <w:r>
+        <w:t>LiveData</w:t>
+      </w:r>
+      <w:proofErr w:type="spellEnd"/>
+      <w:r>
+        <w:t>.</w:t>
+      </w:r>
+    </w:p>
+    <w:p>
+      <w:r>
+        <w:t xml:space="preserve">Repository &amp; Data Layer: </w:t>
+      </w:r>
+      <w:proofErr w:type="spellStart"/>
+      <w:r>
+        <w:t>RecipeRepository</w:t>
+      </w:r>
+      <w:proofErr w:type="spellEnd"/>
+      <w:r>
+        <w:t xml:space="preserve"> is the single source of truth for remote data. It queries the </w:t>
+      </w:r>
+      <w:proofErr w:type="spellStart"/>
+      <w:r>
+        <w:t>Spoonacular</w:t>
+      </w:r>
+      <w:proofErr w:type="spellEnd"/>
+      <w:r>
+        <w:t xml:space="preserve"> REST API via Retrofit and implements automatic API key rotation on HTTP 402 (quota exhausted) responses. Local persistence uses Room (SQLite). Ingredient detection is handled separately by </w:t>
+      </w:r>
+      <w:proofErr w:type="spellStart"/>
+      <w:r>
+        <w:t>IngredientDetector</w:t>
+      </w:r>
+      <w:proofErr w:type="spellEnd"/>
+      <w:r>
+        <w:t>, which calls the Google Gemini 1.5 Flash multimodal API.</w:t>
       </w:r>
     </w:p>
     <w:p>
@@ -1376,15 +1625,119 @@
       </w:r>
     </w:p>
     <w:p>
-      <w:r>
-        <w:t>CameraActivity / Gallery Picker -&gt; image URIs -&gt; VerificationActivity -&gt; IngredientDetector (ML layer) -&gt; Gemini API -&gt; ingredient list -&gt; RecipeResultActivity -&gt; RecipeRepository -&gt; Spoonacular API -&gt; recipe summaries &amp; detail -&gt; RecipeResultActivity -&gt; (save) Room Database / (cook) CookingModeActivity -&gt; Android TTS Engine + SpeechRecognizer.</w:t>
-      </w:r>
-    </w:p>
-    <w:p>
-      <w:r>
-        <w:t>RecipeRepository also calls Spoonacular's food/videos/search endpoint to fetch a relevant YouTube tutorial alongside each recipe. SpoonacularKeyManager maintains the pool of API keys; when HTTP 402 is received, the exhausted key is marked used and the API call is automatically retried with the next available key.</w:t>
-      </w:r>
-    </w:p>
+      <w:proofErr w:type="spellStart"/>
+      <w:r>
+        <w:t>CameraActivity</w:t>
+      </w:r>
+      <w:proofErr w:type="spellEnd"/>
+      <w:r>
+        <w:t xml:space="preserve"> / Gallery Picker -&gt; image URIs -&gt; </w:t>
+      </w:r>
+      <w:proofErr w:type="spellStart"/>
+      <w:r>
+        <w:t>VerificationActivity</w:t>
+      </w:r>
+      <w:proofErr w:type="spellEnd"/>
+      <w:r>
+        <w:t xml:space="preserve"> -&gt; </w:t>
+      </w:r>
+      <w:proofErr w:type="spellStart"/>
+      <w:r>
+        <w:t>IngredientDetector</w:t>
+      </w:r>
+      <w:proofErr w:type="spellEnd"/>
+      <w:r>
+        <w:t xml:space="preserve"> (ML layer) -&gt; Gemini API -&gt; ingredient list -&gt; </w:t>
+      </w:r>
+      <w:proofErr w:type="spellStart"/>
+      <w:r>
+        <w:t>RecipeResultActivity</w:t>
+      </w:r>
+      <w:proofErr w:type="spellEnd"/>
+      <w:r>
+        <w:t xml:space="preserve"> -&gt; </w:t>
+      </w:r>
+      <w:proofErr w:type="spellStart"/>
+      <w:r>
+        <w:t>RecipeRepository</w:t>
+      </w:r>
+      <w:proofErr w:type="spellEnd"/>
+      <w:r>
+        <w:t xml:space="preserve"> -&gt; </w:t>
+      </w:r>
+      <w:proofErr w:type="spellStart"/>
+      <w:r>
+        <w:t>Spoonacular</w:t>
+      </w:r>
+      <w:proofErr w:type="spellEnd"/>
+      <w:r>
+        <w:t xml:space="preserve"> API -&gt; recipe summaries &amp; detail -&gt; </w:t>
+      </w:r>
+      <w:proofErr w:type="spellStart"/>
+      <w:r>
+        <w:t>RecipeResultActivity</w:t>
+      </w:r>
+      <w:proofErr w:type="spellEnd"/>
+      <w:r>
+        <w:t xml:space="preserve"> -&gt; (save) Room Database / (cook) </w:t>
+      </w:r>
+      <w:proofErr w:type="spellStart"/>
+      <w:r>
+        <w:t>CookingModeActivity</w:t>
+      </w:r>
+      <w:proofErr w:type="spellEnd"/>
+      <w:r>
+        <w:t xml:space="preserve"> -&gt; Android TTS Engine + </w:t>
+      </w:r>
+      <w:proofErr w:type="spellStart"/>
+      <w:r>
+        <w:t>SpeechRecognizer</w:t>
+      </w:r>
+      <w:proofErr w:type="spellEnd"/>
+      <w:r>
+        <w:t xml:space="preserve">. </w:t>
+      </w:r>
+      <w:r>
+        <w:br/>
+      </w:r>
+    </w:p>
+    <w:p>
+      <w:proofErr w:type="spellStart"/>
+      <w:r>
+        <w:t>RecipeRepository</w:t>
+      </w:r>
+      <w:proofErr w:type="spellEnd"/>
+      <w:r>
+        <w:t xml:space="preserve"> also calls </w:t>
+      </w:r>
+      <w:proofErr w:type="spellStart"/>
+      <w:r>
+        <w:t>Spoonacular's</w:t>
+      </w:r>
+      <w:proofErr w:type="spellEnd"/>
+      <w:r>
+        <w:t xml:space="preserve"> food/videos/search endpoint to fetch a relevant YouTube tutorial alongside each recipe. </w:t>
+      </w:r>
+      <w:proofErr w:type="spellStart"/>
+      <w:r>
+        <w:t>SpoonacularKeyManager</w:t>
+      </w:r>
+      <w:proofErr w:type="spellEnd"/>
+      <w:r>
+        <w:t xml:space="preserve"> maintains the pool of API keys; when HTTP 402 is received, the exhausted key is marked </w:t>
+      </w:r>
+      <w:proofErr w:type="gramStart"/>
+      <w:r>
+        <w:t>used</w:t>
+      </w:r>
+      <w:proofErr w:type="gramEnd"/>
+      <w:r>
+        <w:t xml:space="preserve"> and the API call is automatically retried with the next available key.</w:t>
+      </w:r>
+    </w:p>
+    <w:p/>
+    <w:p/>
+    <w:p/>
     <w:p>
       <w:pPr>
         <w:pStyle w:val="Heading2"/>
@@ -1392,6 +1745,7 @@
       <w:bookmarkStart w:id="14" w:name="_on1xrkc3xkvp" w:colFirst="0" w:colLast="0"/>
       <w:bookmarkEnd w:id="14"/>
       <w:r>
+        <w:lastRenderedPageBreak/>
         <w:t>Technology Stack</w:t>
       </w:r>
     </w:p>
@@ -1402,18 +1756,81 @@
     </w:p>
     <w:p>
       <w:r>
-        <w:lastRenderedPageBreak/>
-        <w:t>Jetpack Components: ViewModel 2.8.7, LiveData, Room 2.6.1 (SQLite ORM), CameraX 1.4.2 (camera-core, camera-camera2, camera-lifecycle, camera-view), View Binding, Activity Result Contracts.</w:t>
-      </w:r>
-    </w:p>
-    <w:p>
-      <w:r>
-        <w:t>Networking: Retrofit 2.11.0 with Gson converter 2.11.0, OkHttp 4.12.0 with logging interceptor.</w:t>
-      </w:r>
-    </w:p>
-    <w:p>
-      <w:r>
-        <w:t>UI: Material Design 3 (1.12.0), ConstraintLayout 2.2.1, RecyclerView 1.3.2, CardView, SwipeRefreshLayout, Glide 4.16.0 (async image loading).</w:t>
+        <w:t xml:space="preserve">Jetpack Components: </w:t>
+      </w:r>
+      <w:proofErr w:type="spellStart"/>
+      <w:r>
+        <w:t>ViewModel</w:t>
+      </w:r>
+      <w:proofErr w:type="spellEnd"/>
+      <w:r>
+        <w:t xml:space="preserve"> 2.8.7, </w:t>
+      </w:r>
+      <w:proofErr w:type="spellStart"/>
+      <w:r>
+        <w:t>LiveData</w:t>
+      </w:r>
+      <w:proofErr w:type="spellEnd"/>
+      <w:r>
+        <w:t>, Room 2.6.1 (SQLite ORM), CameraX 1.4.2 (camera-core, camera-camera2, camera-lifecycle, camera-view), View Binding, Activity Result Contracts.</w:t>
+      </w:r>
+    </w:p>
+    <w:p>
+      <w:r>
+        <w:t xml:space="preserve">Networking: Retrofit 2.11.0 with </w:t>
+      </w:r>
+      <w:proofErr w:type="spellStart"/>
+      <w:r>
+        <w:t>Gson</w:t>
+      </w:r>
+      <w:proofErr w:type="spellEnd"/>
+      <w:r>
+        <w:t xml:space="preserve"> converter 2.11.0, </w:t>
+      </w:r>
+      <w:proofErr w:type="spellStart"/>
+      <w:r>
+        <w:t>OkHttp</w:t>
+      </w:r>
+      <w:proofErr w:type="spellEnd"/>
+      <w:r>
+        <w:t xml:space="preserve"> 4.12.0 with logging interceptor.</w:t>
+      </w:r>
+    </w:p>
+    <w:p>
+      <w:r>
+        <w:t xml:space="preserve">UI: Material Design 3 (1.12.0), </w:t>
+      </w:r>
+      <w:proofErr w:type="spellStart"/>
+      <w:r>
+        <w:t>ConstraintLayout</w:t>
+      </w:r>
+      <w:proofErr w:type="spellEnd"/>
+      <w:r>
+        <w:t xml:space="preserve"> 2.2.1, </w:t>
+      </w:r>
+      <w:proofErr w:type="spellStart"/>
+      <w:r>
+        <w:t>RecyclerView</w:t>
+      </w:r>
+      <w:proofErr w:type="spellEnd"/>
+      <w:r>
+        <w:t xml:space="preserve"> 1.3.2, </w:t>
+      </w:r>
+      <w:proofErr w:type="spellStart"/>
+      <w:r>
+        <w:t>CardView</w:t>
+      </w:r>
+      <w:proofErr w:type="spellEnd"/>
+      <w:r>
+        <w:t xml:space="preserve">, </w:t>
+      </w:r>
+      <w:proofErr w:type="spellStart"/>
+      <w:r>
+        <w:t>SwipeRefreshLayout</w:t>
+      </w:r>
+      <w:proofErr w:type="spellEnd"/>
+      <w:r>
+        <w:t>, Glide 4.16.0 (async image loading).</w:t>
       </w:r>
     </w:p>
     <w:p>
@@ -1423,7 +1840,50 @@
     </w:p>
     <w:p>
       <w:r>
-        <w:t>AI &amp; Voice: Google Gemini 1.5 Flash REST API (via Retrofit/OkHttp), Android TextToSpeech (built-in), Android SpeechRecognizer (built-in).</w:t>
+        <w:t>AI &amp; Voice: Google Gemini 1.5 Flash REST API (via Retrofit/</w:t>
+      </w:r>
+      <w:proofErr w:type="spellStart"/>
+      <w:r>
+        <w:t>OkHttp</w:t>
+      </w:r>
+      <w:proofErr w:type="spellEnd"/>
+      <w:r>
+        <w:t xml:space="preserve">), Android </w:t>
+      </w:r>
+      <w:proofErr w:type="spellStart"/>
+      <w:r>
+        <w:t>TextToSpeech</w:t>
+      </w:r>
+      <w:proofErr w:type="spellEnd"/>
+      <w:r>
+        <w:t xml:space="preserve"> (built-in), Android </w:t>
+      </w:r>
+      <w:proofErr w:type="spellStart"/>
+      <w:r>
+        <w:t>SpeechRecognizer</w:t>
+      </w:r>
+      <w:proofErr w:type="spellEnd"/>
+      <w:r>
+        <w:t xml:space="preserve"> (built-in).</w:t>
+      </w:r>
+    </w:p>
+    <w:p>
+      <w:r>
+        <w:t>Barcode &amp; Product Lookup: Google ML Kit play-services-code-scanner 16.1.0 (GMS-based bottom-sheet barcode scanner UI), Open Food Facts REST API</w:t>
+      </w:r>
+      <w:r>
+        <w:t xml:space="preserve"> </w:t>
+      </w:r>
+      <w:r>
+        <w:t>queried via the existing Retrofit/</w:t>
+      </w:r>
+      <w:proofErr w:type="spellStart"/>
+      <w:r>
+        <w:t>OkHttp</w:t>
+      </w:r>
+      <w:proofErr w:type="spellEnd"/>
+      <w:r>
+        <w:t xml:space="preserve"> stack.</w:t>
       </w:r>
     </w:p>
     <w:p>
@@ -1492,12 +1952,28 @@
     </w:p>
     <w:p>
       <w:r>
-        <w:t>Ingredient detection is powered by the Google Gemini 1.5 Flash multimodal model via the IngredientDetector class. Each Bitmap is JPEG-compressed at 85% quality, Base64-encoded, and sent to the Gemini REST API alongside an engineered prompt instructing the model to return only a comma-separated list of specific food ingredient names (e.g. "egg, carrot, soy sauce"). Generic category labels such as "food" or "vegetable" are explicitly forbidden by the prompt.</w:t>
-      </w:r>
-    </w:p>
-    <w:p>
-      <w:r>
-        <w:t>The model response is split on commas, trimmed, and deduplicated by case-insensitive comparison. When multiple images are analysed, results from each are merged into a single consolidated ingredient list. The detector degrades gracefully - on any API or network failure it returns an empty list, allowing the user to add ingredients manually on the verification screen.</w:t>
+        <w:t xml:space="preserve">Ingredient detection is powered by the Google Gemini 1.5 Flash multimodal model via the </w:t>
+      </w:r>
+      <w:proofErr w:type="spellStart"/>
+      <w:r>
+        <w:t>IngredientDetector</w:t>
+      </w:r>
+      <w:proofErr w:type="spellEnd"/>
+      <w:r>
+        <w:t xml:space="preserve"> class. Each Bitmap is JPEG-compressed at 85% quality, Base64-encoded, and sent to the Gemini REST API alongside an engineered prompt instructing the model to return only a comma-separated list of specific food ingredient names (e.g. "egg, carrot, soy sauce"). Generic category labels such as "food" or "vegetable" are explicitly forbidden by the prompt.</w:t>
+      </w:r>
+    </w:p>
+    <w:p>
+      <w:r>
+        <w:t xml:space="preserve">The model response is split on commas, trimmed, and deduplicated by case-insensitive comparison. When multiple images are </w:t>
+      </w:r>
+      <w:proofErr w:type="spellStart"/>
+      <w:r>
+        <w:t>analysed</w:t>
+      </w:r>
+      <w:proofErr w:type="spellEnd"/>
+      <w:r>
+        <w:t>, results from each are merged into a single consolidated ingredient list. The detector degrades gracefully - on any API or network failure it returns an empty list, allowing the user to add ingredients manually on the verification screen.</w:t>
       </w:r>
     </w:p>
     <w:p>
@@ -1518,7 +1994,15 @@
     <w:p>
       <w:r>
         <w:lastRenderedPageBreak/>
-        <w:t>The detection prompt enforces actionable output by prohibiting generic category labels, ensuring returned ingredient names are directly usable as Spoonacular search terms. Before transmission, the bitmap is JPEG-compressed at 85% quality to reduce latency and data usage while maintaining sufficient detail for accurate identification.</w:t>
+        <w:t xml:space="preserve">The detection prompt enforces actionable output by prohibiting generic category labels, ensuring returned ingredient names are directly usable as </w:t>
+      </w:r>
+      <w:proofErr w:type="spellStart"/>
+      <w:r>
+        <w:t>Spoonacular</w:t>
+      </w:r>
+      <w:proofErr w:type="spellEnd"/>
+      <w:r>
+        <w:t xml:space="preserve"> search terms. Before transmission, the bitmap is JPEG-compressed at 85% quality to reduce latency and data usage while maintaining sufficient detail for accurate identification.</w:t>
       </w:r>
     </w:p>
     <w:p>
@@ -1533,17 +2017,251 @@
     </w:p>
     <w:p>
       <w:r>
-        <w:t>Networking (Spoonacular API): The Spoonacular Food API is queried via Retrofit 2 with Gson deserialisation. Three endpoints are used: findByIngredients (ranked by ingredient match, capped at 15 ingredients), recipes/{id}/information (full detail with nutrition data), and food/videos/search (YouTube tutorial lookup). SpoonacularKeyManager maintains a pool of API keys stored in local.properties; on HTTP 402 quota exhaustion the current key is marked used and the call is automatically retried with the next available key.</w:t>
-      </w:r>
-    </w:p>
-    <w:p>
-      <w:r>
-        <w:t>Local Storage (Room Database): Users can save any recipe for offline access. The SavedRecipe Room entity stores recipe title, image URL, cook time, servings, calorie count, and JSON-serialised ingredient and step arrays. Saved recipes are fully accessible without a network connection and can be searched by title from the Saved Recipes screen.</w:t>
-      </w:r>
-    </w:p>
-    <w:p>
-      <w:r>
-        <w:t>Hands-Free Cooking Mode: CookingModeActivity keeps the screen on (FLAG_KEEP_SCREEN_ON) and reads each instruction step aloud using Android TextToSpeech. Simultaneously, SpeechRecognizer listens continuously for the voice commands 'next', 'previous' (or 'back'), and 'repeat' (or 'again') to enable completely hands-free navigation. Equipment required for each step is displayed as chip labels below the instruction text, and a progress bar tracks overall completion across all steps.</w:t>
+        <w:rPr>
+          <w:b/>
+          <w:bCs/>
+          <w:u w:val="single"/>
+        </w:rPr>
+        <w:t>Networking (</w:t>
+      </w:r>
+      <w:proofErr w:type="spellStart"/>
+      <w:r>
+        <w:rPr>
+          <w:b/>
+          <w:bCs/>
+          <w:u w:val="single"/>
+        </w:rPr>
+        <w:t>Spoonacular</w:t>
+      </w:r>
+      <w:proofErr w:type="spellEnd"/>
+      <w:r>
+        <w:rPr>
+          <w:b/>
+          <w:bCs/>
+          <w:u w:val="single"/>
+        </w:rPr>
+        <w:t xml:space="preserve"> API):</w:t>
+      </w:r>
+      <w:r>
+        <w:t xml:space="preserve"> The </w:t>
+      </w:r>
+      <w:proofErr w:type="spellStart"/>
+      <w:r>
+        <w:t>Spoonacular</w:t>
+      </w:r>
+      <w:proofErr w:type="spellEnd"/>
+      <w:r>
+        <w:t xml:space="preserve"> Food API is queried via Retrofit 2 with </w:t>
+      </w:r>
+      <w:proofErr w:type="spellStart"/>
+      <w:r>
+        <w:t>Gson</w:t>
+      </w:r>
+      <w:proofErr w:type="spellEnd"/>
+      <w:r>
+        <w:t xml:space="preserve"> </w:t>
+      </w:r>
+      <w:proofErr w:type="spellStart"/>
+      <w:r>
+        <w:t>deserialisation</w:t>
+      </w:r>
+      <w:proofErr w:type="spellEnd"/>
+      <w:r>
+        <w:t xml:space="preserve">. Three endpoints are used: </w:t>
+      </w:r>
+      <w:proofErr w:type="spellStart"/>
+      <w:r>
+        <w:t>findByIngredients</w:t>
+      </w:r>
+      <w:proofErr w:type="spellEnd"/>
+      <w:r>
+        <w:t xml:space="preserve"> (ranked by ingredient match, capped at 15 ingredients), </w:t>
+      </w:r>
+      <w:proofErr w:type="gramStart"/>
+      <w:r>
+        <w:t>recipes/{id}/</w:t>
+      </w:r>
+      <w:proofErr w:type="gramEnd"/>
+      <w:r>
+        <w:t xml:space="preserve">information (full detail with nutrition data), and food/videos/search (YouTube tutorial lookup). </w:t>
+      </w:r>
+      <w:proofErr w:type="spellStart"/>
+      <w:r>
+        <w:t>SpoonacularKeyManager</w:t>
+      </w:r>
+      <w:proofErr w:type="spellEnd"/>
+      <w:r>
+        <w:t xml:space="preserve"> maintains a pool of API keys stored in </w:t>
+      </w:r>
+      <w:proofErr w:type="spellStart"/>
+      <w:proofErr w:type="gramStart"/>
+      <w:r>
+        <w:t>local.properties</w:t>
+      </w:r>
+      <w:proofErr w:type="spellEnd"/>
+      <w:proofErr w:type="gramEnd"/>
+      <w:r>
+        <w:t xml:space="preserve">; on HTTP 402 quota exhaustion the current key is marked </w:t>
+      </w:r>
+      <w:proofErr w:type="gramStart"/>
+      <w:r>
+        <w:t>used</w:t>
+      </w:r>
+      <w:proofErr w:type="gramEnd"/>
+      <w:r>
+        <w:t xml:space="preserve"> and the call is automatically retried with the next available key.</w:t>
+      </w:r>
+    </w:p>
+    <w:p>
+      <w:r>
+        <w:rPr>
+          <w:b/>
+          <w:bCs/>
+          <w:u w:val="single"/>
+        </w:rPr>
+        <w:t>Local Storage (Room Database):</w:t>
+      </w:r>
+      <w:r>
+        <w:t xml:space="preserve"> Users can save any recipe for offline access. The </w:t>
+      </w:r>
+      <w:proofErr w:type="spellStart"/>
+      <w:r>
+        <w:t>SavedRecipe</w:t>
+      </w:r>
+      <w:proofErr w:type="spellEnd"/>
+      <w:r>
+        <w:t xml:space="preserve"> Room entity stores recipe title, image URL, cook time, servings, calorie count, and JSON-</w:t>
+      </w:r>
+      <w:proofErr w:type="spellStart"/>
+      <w:r>
+        <w:t>serialised</w:t>
+      </w:r>
+      <w:proofErr w:type="spellEnd"/>
+      <w:r>
+        <w:t xml:space="preserve"> ingredient and step arrays. Saved recipes are fully accessible without a network connection and can be searched by title from the Saved Recipes screen.</w:t>
+      </w:r>
+    </w:p>
+    <w:p>
+      <w:r>
+        <w:rPr>
+          <w:b/>
+          <w:bCs/>
+          <w:u w:val="single"/>
+        </w:rPr>
+        <w:t>Barcode Scanning (Open Food Facts):</w:t>
+      </w:r>
+      <w:r>
+        <w:t xml:space="preserve"> A barcode scanner button in the add-ingredient row of </w:t>
+      </w:r>
+      <w:proofErr w:type="spellStart"/>
+      <w:r>
+        <w:t>VerificationActivity</w:t>
+      </w:r>
+      <w:proofErr w:type="spellEnd"/>
+      <w:r>
+        <w:t xml:space="preserve"> launches the Google ML Kit GMS Code Scanner, which displays a bottom-sheet UI powered by Play Services</w:t>
+      </w:r>
+      <w:r>
+        <w:t xml:space="preserve">. </w:t>
+      </w:r>
+      <w:r>
+        <w:t xml:space="preserve">On a successful scan the raw barcode value (UPC/EAN) is passed to </w:t>
+      </w:r>
+      <w:proofErr w:type="spellStart"/>
+      <w:r>
+        <w:t>VerificationViewModel.lookupBarcode</w:t>
+      </w:r>
+      <w:proofErr w:type="spellEnd"/>
+      <w:r>
+        <w:t xml:space="preserve">(), which calls the Open Food Facts public API on a background coroutine (Dispatchers.IO). If a </w:t>
+      </w:r>
+      <w:proofErr w:type="spellStart"/>
+      <w:r>
+        <w:t>product_name</w:t>
+      </w:r>
+      <w:proofErr w:type="spellEnd"/>
+      <w:r>
+        <w:t xml:space="preserve"> is found in the response, </w:t>
+      </w:r>
+      <w:proofErr w:type="spellStart"/>
+      <w:proofErr w:type="gramStart"/>
+      <w:r>
+        <w:t>addManualIngredient</w:t>
+      </w:r>
+      <w:proofErr w:type="spellEnd"/>
+      <w:r>
+        <w:t>(</w:t>
+      </w:r>
+      <w:proofErr w:type="gramEnd"/>
+      <w:r>
+        <w:t xml:space="preserve">) appends it to the ingredient list and a toast confirms the addition. If the barcode is not in the </w:t>
+      </w:r>
+      <w:r>
+        <w:t xml:space="preserve">API </w:t>
+      </w:r>
+      <w:r>
+        <w:t>database</w:t>
+      </w:r>
+      <w:r>
+        <w:t>,</w:t>
+      </w:r>
+      <w:r>
+        <w:t xml:space="preserve"> the user is prompted to type the name manually. A custom </w:t>
+      </w:r>
+      <w:proofErr w:type="spellStart"/>
+      <w:r>
+        <w:t>OkHttp</w:t>
+      </w:r>
+      <w:proofErr w:type="spellEnd"/>
+      <w:r>
+        <w:t xml:space="preserve"> interceptor attaches a User-Agent header as required by the Open Food Facts API terms of use.</w:t>
+      </w:r>
+    </w:p>
+    <w:p/>
+    <w:p>
+      <w:r>
+        <w:rPr>
+          <w:b/>
+          <w:bCs/>
+          <w:u w:val="single"/>
+        </w:rPr>
+        <w:lastRenderedPageBreak/>
+        <w:t>Hands-Free Cooking Mode:</w:t>
+      </w:r>
+      <w:r>
+        <w:t xml:space="preserve"> </w:t>
+      </w:r>
+      <w:proofErr w:type="spellStart"/>
+      <w:r>
+        <w:t>CookingModeActivity</w:t>
+      </w:r>
+      <w:proofErr w:type="spellEnd"/>
+      <w:r>
+        <w:t xml:space="preserve"> keeps the screen on (FLAG_KEEP_SCREEN_ON) and reads each instruction step aloud using Android </w:t>
+      </w:r>
+      <w:proofErr w:type="spellStart"/>
+      <w:r>
+        <w:t>TextToSpeech</w:t>
+      </w:r>
+      <w:proofErr w:type="spellEnd"/>
+      <w:r>
+        <w:t xml:space="preserve">. Simultaneously, </w:t>
+      </w:r>
+      <w:proofErr w:type="spellStart"/>
+      <w:r>
+        <w:t>SpeechRecognizer</w:t>
+      </w:r>
+      <w:proofErr w:type="spellEnd"/>
+      <w:r>
+        <w:t xml:space="preserve"> listens continuously </w:t>
+      </w:r>
+      <w:proofErr w:type="gramStart"/>
+      <w:r>
+        <w:t>for</w:t>
+      </w:r>
+      <w:proofErr w:type="gramEnd"/>
+      <w:r>
+        <w:t xml:space="preserve"> the voice commands 'next', 'previous' (or 'back'), and 'repeat' (or 'again') to enable completely hands-free navigation. Equipment required for each step is displayed as chip labels below the instruction text, and a progress bar tracks overall completion across all steps.</w:t>
       </w:r>
     </w:p>
     <w:p>
@@ -1582,7 +2300,15 @@
     </w:p>
     <w:p>
       <w:r>
-        <w:t>The team uses Git for source control hosted on GitHub. The repository follows a feature-branch workflow: each new feature or bug fix is developed on a dedicated branch and merged into main via a Pull Request requiring at least one peer review before merging. Commits are made per logical unit of work. Tasks are assigned through GitHub Issues with named assignees, and progress is tracked on a GitHub Project Board with milestones tied to submission deadlines.</w:t>
+        <w:t xml:space="preserve">The team uses Git for source control hosted on GitHub. The repository follows a feature-branch workflow: each new feature or bug fix is developed on a dedicated branch and merged into main via a Pull Request requiring at least one peer review before merging. Commits are made </w:t>
+      </w:r>
+      <w:proofErr w:type="gramStart"/>
+      <w:r>
+        <w:t>per</w:t>
+      </w:r>
+      <w:proofErr w:type="gramEnd"/>
+      <w:r>
+        <w:t xml:space="preserve"> logical unit of work. Tasks are assigned through GitHub Issues with named assignees, and progress is tracked on a GitHub Project Board with milestones tied to submission deadlines.</w:t>
       </w:r>
     </w:p>
     <w:p>
@@ -1597,12 +2323,94 @@
     </w:p>
     <w:p>
       <w:r>
-        <w:t>The Gradle build system automates compilation, resource generation, and APK packaging. A build_debug.bat convenience script wraps ./gradlew assembleDebug for Windows environments. API keys are excluded from source control by storing them in local.properties (git-ignored) and injecting them into BuildConfig fields at compile time via a dynamic key-collection loop in app/build.gradle.kts, ensuring no secrets are ever committed to the repository.</w:t>
-      </w:r>
-    </w:p>
-    <w:p>
-      <w:r>
-        <w:t>Unit tests reside in app/src/test/ and Android instrumented tests in app/src/androidTest/. Manual end-to-end testing is performed on physical Android devices running API levels 26 through 35 throughout the development cycle to verify behaviour across different OS versions.</w:t>
+        <w:t xml:space="preserve">The Gradle build system automates compilation, resource generation, and APK packaging. A build_debug.bat convenience script </w:t>
+      </w:r>
+      <w:proofErr w:type="gramStart"/>
+      <w:r>
+        <w:t>wraps .</w:t>
+      </w:r>
+      <w:proofErr w:type="gramEnd"/>
+      <w:r>
+        <w:t>/</w:t>
+      </w:r>
+      <w:proofErr w:type="spellStart"/>
+      <w:r>
+        <w:t>gradlew</w:t>
+      </w:r>
+      <w:proofErr w:type="spellEnd"/>
+      <w:r>
+        <w:t xml:space="preserve"> </w:t>
+      </w:r>
+      <w:proofErr w:type="spellStart"/>
+      <w:r>
+        <w:t>assembleDebug</w:t>
+      </w:r>
+      <w:proofErr w:type="spellEnd"/>
+      <w:r>
+        <w:t xml:space="preserve"> for Windows environments. API keys are excluded from source control by storing them in </w:t>
+      </w:r>
+      <w:proofErr w:type="spellStart"/>
+      <w:proofErr w:type="gramStart"/>
+      <w:r>
+        <w:t>local.properties</w:t>
+      </w:r>
+      <w:proofErr w:type="spellEnd"/>
+      <w:proofErr w:type="gramEnd"/>
+      <w:r>
+        <w:t xml:space="preserve"> (git-ignored) and injecting them into </w:t>
+      </w:r>
+      <w:proofErr w:type="spellStart"/>
+      <w:r>
+        <w:t>BuildConfig</w:t>
+      </w:r>
+      <w:proofErr w:type="spellEnd"/>
+      <w:r>
+        <w:t xml:space="preserve"> fields at compile time via a dynamic key-collection loop in app/</w:t>
+      </w:r>
+      <w:proofErr w:type="spellStart"/>
+      <w:r>
+        <w:t>build.gradle.kts</w:t>
+      </w:r>
+      <w:proofErr w:type="spellEnd"/>
+      <w:r>
+        <w:t>, ensuring no secrets are ever committed to the repository.</w:t>
+      </w:r>
+    </w:p>
+    <w:p>
+      <w:r>
+        <w:t>Unit tests reside in app/</w:t>
+      </w:r>
+      <w:proofErr w:type="spellStart"/>
+      <w:r>
+        <w:t>src</w:t>
+      </w:r>
+      <w:proofErr w:type="spellEnd"/>
+      <w:r>
+        <w:t>/test/ and Android instrumented tests in app/</w:t>
+      </w:r>
+      <w:proofErr w:type="spellStart"/>
+      <w:r>
+        <w:t>src</w:t>
+      </w:r>
+      <w:proofErr w:type="spellEnd"/>
+      <w:r>
+        <w:t>/</w:t>
+      </w:r>
+      <w:proofErr w:type="spellStart"/>
+      <w:r>
+        <w:t>androidTest</w:t>
+      </w:r>
+      <w:proofErr w:type="spellEnd"/>
+      <w:r>
+        <w:t xml:space="preserve">/. Manual end-to-end testing is performed on physical Android devices running API levels 26 through 35 throughout the development cycle to verify </w:t>
+      </w:r>
+      <w:proofErr w:type="spellStart"/>
+      <w:r>
+        <w:t>behaviour</w:t>
+      </w:r>
+      <w:proofErr w:type="spellEnd"/>
+      <w:r>
+        <w:t xml:space="preserve"> across different OS versions.</w:t>
       </w:r>
     </w:p>
     <w:p>
@@ -1628,17 +2436,51 @@
     <w:p>
       <w:r>
         <w:lastRenderedPageBreak/>
-        <w:t>Retrofit 2.11.0 - Type-safe HTTP client for all Spoonacular API calls.</w:t>
-      </w:r>
-    </w:p>
-    <w:p>
-      <w:r>
-        <w:t>OkHttp 4.12.0 - HTTP engine and request/response logging interceptor.</w:t>
-      </w:r>
-    </w:p>
-    <w:p>
-      <w:r>
-        <w:t>Gson 2.11.0 - JSON serialisation and deserialisation for API responses and local Room storage.</w:t>
+        <w:t xml:space="preserve">Retrofit 2.11.0 - Type-safe HTTP client for all </w:t>
+      </w:r>
+      <w:proofErr w:type="spellStart"/>
+      <w:r>
+        <w:t>Spoonacular</w:t>
+      </w:r>
+      <w:proofErr w:type="spellEnd"/>
+      <w:r>
+        <w:t xml:space="preserve"> API calls.</w:t>
+      </w:r>
+    </w:p>
+    <w:p>
+      <w:proofErr w:type="spellStart"/>
+      <w:r>
+        <w:t>OkHttp</w:t>
+      </w:r>
+      <w:proofErr w:type="spellEnd"/>
+      <w:r>
+        <w:t xml:space="preserve"> 4.12.0 - HTTP engine and request/response logging interceptor.</w:t>
+      </w:r>
+    </w:p>
+    <w:p>
+      <w:proofErr w:type="spellStart"/>
+      <w:r>
+        <w:t>Gson</w:t>
+      </w:r>
+      <w:proofErr w:type="spellEnd"/>
+      <w:r>
+        <w:t xml:space="preserve"> 2.11.0 - JSON </w:t>
+      </w:r>
+      <w:proofErr w:type="spellStart"/>
+      <w:r>
+        <w:t>serialisation</w:t>
+      </w:r>
+      <w:proofErr w:type="spellEnd"/>
+      <w:r>
+        <w:t xml:space="preserve"> and </w:t>
+      </w:r>
+      <w:proofErr w:type="spellStart"/>
+      <w:r>
+        <w:t>deserialisation</w:t>
+      </w:r>
+      <w:proofErr w:type="spellEnd"/>
+      <w:r>
+        <w:t xml:space="preserve"> for API responses and local Room storage.</w:t>
       </w:r>
     </w:p>
     <w:p>
@@ -1652,8 +2494,29 @@
       </w:r>
     </w:p>
     <w:p>
-      <w:r>
-        <w:t>AndroidX Lifecycle (ViewModel + LiveData) 2.8.7 - MVVM reactive architecture components.</w:t>
+      <w:proofErr w:type="spellStart"/>
+      <w:r>
+        <w:t>AndroidX</w:t>
+      </w:r>
+      <w:proofErr w:type="spellEnd"/>
+      <w:r>
+        <w:t xml:space="preserve"> Lifecycle (</w:t>
+      </w:r>
+      <w:proofErr w:type="spellStart"/>
+      <w:r>
+        <w:t>ViewModel</w:t>
+      </w:r>
+      <w:proofErr w:type="spellEnd"/>
+      <w:r>
+        <w:t xml:space="preserve"> + </w:t>
+      </w:r>
+      <w:proofErr w:type="spellStart"/>
+      <w:r>
+        <w:t>LiveData</w:t>
+      </w:r>
+      <w:proofErr w:type="spellEnd"/>
+      <w:r>
+        <w:t>) 2.8.7 - MVVM reactive architecture components.</w:t>
       </w:r>
     </w:p>
     <w:p>
@@ -1663,7 +2526,39 @@
     </w:p>
     <w:p>
       <w:r>
-        <w:t>Android TextToSpeech &amp; SpeechRecognizer - Built-in TTS narration and voice command recognition for cooking mode.</w:t>
+        <w:t xml:space="preserve">Android </w:t>
+      </w:r>
+      <w:proofErr w:type="spellStart"/>
+      <w:r>
+        <w:t>TextToSpeech</w:t>
+      </w:r>
+      <w:proofErr w:type="spellEnd"/>
+      <w:r>
+        <w:t xml:space="preserve"> &amp; </w:t>
+      </w:r>
+      <w:proofErr w:type="spellStart"/>
+      <w:r>
+        <w:t>SpeechRecognizer</w:t>
+      </w:r>
+      <w:proofErr w:type="spellEnd"/>
+      <w:r>
+        <w:t xml:space="preserve"> - Built-in TTS narration and voice command recognition for cooking mode.</w:t>
+      </w:r>
+    </w:p>
+    <w:p>
+      <w:r>
+        <w:t>Google ML Kit Code Scanner (play-services-code-scanner) 16.1.0 - GMS-based bottom-sheet barcode scanner</w:t>
+      </w:r>
+      <w:r>
+        <w:t>.</w:t>
+      </w:r>
+    </w:p>
+    <w:p>
+      <w:r>
+        <w:t>Open Food Facts REST API - Free public product database used to resolve UPC/EAN barcodes to product names</w:t>
+      </w:r>
+      <w:r>
+        <w:t>.</w:t>
       </w:r>
     </w:p>
     <w:p>
@@ -1695,7 +2590,23 @@
     </w:p>
     <w:p>
       <w:r>
-        <w:t>Google Gemini 1.5 Flash is used as the core AI component for real-time ingredient detection. Camera images are sent to the Gemini multimodal API with a structured prompt; the model returns a text list of visible food ingredients which is parsed and used to query the Spoonacular recipe database. Gemini was selected over on-device ML models for its superior food-domain understanding and ability to identify a wide variety of ingredients without custom model training.</w:t>
+        <w:t xml:space="preserve">Google Gemini 1.5 Flash is used as the core AI component for real-time ingredient detection. Camera images are sent to the Gemini multimodal API with a structured prompt; the model returns a text list of visible food ingredients which </w:t>
+      </w:r>
+      <w:proofErr w:type="gramStart"/>
+      <w:r>
+        <w:t>is</w:t>
+      </w:r>
+      <w:proofErr w:type="gramEnd"/>
+      <w:r>
+        <w:t xml:space="preserve"> parsed and used to query the </w:t>
+      </w:r>
+      <w:proofErr w:type="spellStart"/>
+      <w:r>
+        <w:t>Spoonacular</w:t>
+      </w:r>
+      <w:proofErr w:type="spellEnd"/>
+      <w:r>
+        <w:t xml:space="preserve"> recipe database. Gemini was selected over on-device ML models for its superior food-domain understanding and ability to identify a wide variety of ingredients without custom model training.</w:t>
       </w:r>
     </w:p>
     <w:p>
@@ -1721,16 +2632,36 @@
     </w:p>
     <w:p>
       <w:r>
-        <w:t>The most technically challenging aspects were: prompt-engineering the Gemini ingredient detector to produce consistently clean output; managing Spoonacular API quota across multiple team members' devices through the key-rotation mechanism; and implementing the concurrent TTS and voice recognition pipeline in CookingModeActivity without the two systems interfering with each other.</w:t>
-      </w:r>
-    </w:p>
-    <w:p>
-      <w:r>
-        <w:t xml:space="preserve">The application successfully meets its objective of helping users reduce food waste and simplify meal planning. Future improvements could include on-device ML fallback for </w:t>
-      </w:r>
-      <w:r>
-        <w:lastRenderedPageBreak/>
-        <w:t>offline ingredient detection, barcode scanning for packaged goods, and support for user-created custom recipes.</w:t>
+        <w:t xml:space="preserve">The most technically challenging aspects </w:t>
+      </w:r>
+      <w:proofErr w:type="gramStart"/>
+      <w:r>
+        <w:t>were:</w:t>
+      </w:r>
+      <w:proofErr w:type="gramEnd"/>
+      <w:r>
+        <w:t xml:space="preserve"> prompt-engineering the Gemini ingredient detector to produce consistently clean output; managing </w:t>
+      </w:r>
+      <w:proofErr w:type="spellStart"/>
+      <w:r>
+        <w:t>Spoonacular</w:t>
+      </w:r>
+      <w:proofErr w:type="spellEnd"/>
+      <w:r>
+        <w:t xml:space="preserve"> API quota across multiple team members' devices through the key-rotation mechanism; and implementing the concurrent TTS and voice recognition pipeline in </w:t>
+      </w:r>
+      <w:proofErr w:type="spellStart"/>
+      <w:r>
+        <w:t>CookingModeActivity</w:t>
+      </w:r>
+      <w:proofErr w:type="spellEnd"/>
+      <w:r>
+        <w:t xml:space="preserve"> without the two systems interfering with each other.</w:t>
+      </w:r>
+    </w:p>
+    <w:p>
+      <w:r>
+        <w:t>The application successfully meets its objective of helping users reduce food waste and simplify meal planning. Future improvements could include on-device ML fallback for offline ingredient detection, and support for user-created custom recipes.</w:t>
       </w:r>
     </w:p>
     <w:p>
@@ -1739,6 +2670,7 @@
           <w:b/>
           <w:bCs/>
         </w:rPr>
+        <w:lastRenderedPageBreak/>
         <w:t>Links:</w:t>
       </w:r>
       <w:r>

</xml_diff>

<commit_message>
Update Mobile Team Project 1 Report.docx
</commit_message>
<xml_diff>
--- a/Mobile Team Project 1 Report.docx
+++ b/Mobile Team Project 1 Report.docx
@@ -724,10 +724,19 @@
           <w:b/>
           <w:bCs/>
         </w:rPr>
-        <w:t>Snap &amp; Cook</w:t>
-      </w:r>
-      <w:r>
-        <w:t xml:space="preserve"> is a 100% native Android utility application developed in Kotlin. The application leverages mobile device hardware and on-device Machine Learning to detect available ingredients through image capture or gallery selection. Based on the detected ingredients, the app generates personalized, step-by-step recipes for the user.</w:t>
+        <w:t xml:space="preserve">Snap &amp; Cook </w:t>
+      </w:r>
+      <w:r>
+        <w:t>is a 100% native Android application developed in Kotlin. The application leverages computer vision and machine learning to detect available ingredients through image capture or gallery selection. Based on the detected ingredients, the app searches the Spoonacular recipe database to retrieve personalised, step-by-step recipes for the user.</w:t>
+      </w:r>
+    </w:p>
+    <w:p>
+      <w:pPr>
+        <w:spacing w:before="240" w:after="240"/>
+        <w:ind w:left="0"/>
+      </w:pPr>
+      <w:r>
+        <w:t>The app also supports barcode scanning using ML Kit, an on-device machine learning library, which detects barcodes from the camera and queries the Open Food Facts API to retrieve the product name. The identified product is then automatically added to the ingredient list before searching for matching recipes via Spoonacular.</w:t>
       </w:r>
     </w:p>
     <w:p>
@@ -915,6 +924,7 @@
         <w:spacing w:before="0" w:line="240" w:lineRule="auto"/>
       </w:pPr>
       <w:r>
+        <w:lastRenderedPageBreak/>
         <w:t>Individuals looking to reduce food waste</w:t>
       </w:r>
     </w:p>
@@ -1554,15 +1564,7 @@
       </w:r>
       <w:proofErr w:type="spellEnd"/>
       <w:r>
-        <w:t xml:space="preserve"> is the single source of truth for remote data. It queries the </w:t>
-      </w:r>
-      <w:proofErr w:type="spellStart"/>
-      <w:r>
-        <w:t>Spoonacular</w:t>
-      </w:r>
-      <w:proofErr w:type="spellEnd"/>
-      <w:r>
-        <w:t xml:space="preserve"> REST API via Retrofit and implements automatic API key rotation on HTTP 402 (quota exhausted) responses. Local persistence uses Room (SQLite). Ingredient detection is handled separately by </w:t>
+        <w:t xml:space="preserve"> is the single source of truth for remote data. It queries the Spoonacular REST API via Retrofit and implements automatic API key rotation on HTTP 402 (quota exhausted) responses. Local persistence uses Room (SQLite). Ingredient detection is handled separately by </w:t>
       </w:r>
       <w:proofErr w:type="spellStart"/>
       <w:r>
@@ -1663,15 +1665,7 @@
       </w:r>
       <w:proofErr w:type="spellEnd"/>
       <w:r>
-        <w:t xml:space="preserve"> -&gt; </w:t>
-      </w:r>
-      <w:proofErr w:type="spellStart"/>
-      <w:r>
-        <w:t>Spoonacular</w:t>
-      </w:r>
-      <w:proofErr w:type="spellEnd"/>
-      <w:r>
-        <w:t xml:space="preserve"> API -&gt; recipe summaries &amp; detail -&gt; </w:t>
+        <w:t xml:space="preserve"> -&gt; Spoonacular API -&gt; recipe summaries &amp; detail -&gt; </w:t>
       </w:r>
       <w:proofErr w:type="spellStart"/>
       <w:r>
@@ -1994,15 +1988,7 @@
     <w:p>
       <w:r>
         <w:lastRenderedPageBreak/>
-        <w:t xml:space="preserve">The detection prompt enforces actionable output by prohibiting generic category labels, ensuring returned ingredient names are directly usable as </w:t>
-      </w:r>
-      <w:proofErr w:type="spellStart"/>
-      <w:r>
-        <w:t>Spoonacular</w:t>
-      </w:r>
-      <w:proofErr w:type="spellEnd"/>
-      <w:r>
-        <w:t xml:space="preserve"> search terms. Before transmission, the bitmap is JPEG-compressed at 85% quality to reduce latency and data usage while maintaining sufficient detail for accurate identification.</w:t>
+        <w:t>The detection prompt enforces actionable output by prohibiting generic category labels, ensuring returned ingredient names are directly usable as Spoonacular search terms. Before transmission, the bitmap is JPEG-compressed at 85% quality to reduce latency and data usage while maintaining sufficient detail for accurate identification.</w:t>
       </w:r>
     </w:p>
     <w:p>
@@ -2022,36 +2008,10 @@
           <w:bCs/>
           <w:u w:val="single"/>
         </w:rPr>
-        <w:t>Networking (</w:t>
-      </w:r>
-      <w:proofErr w:type="spellStart"/>
-      <w:r>
-        <w:rPr>
-          <w:b/>
-          <w:bCs/>
-          <w:u w:val="single"/>
-        </w:rPr>
-        <w:t>Spoonacular</w:t>
-      </w:r>
-      <w:proofErr w:type="spellEnd"/>
-      <w:r>
-        <w:rPr>
-          <w:b/>
-          <w:bCs/>
-          <w:u w:val="single"/>
-        </w:rPr>
-        <w:t xml:space="preserve"> API):</w:t>
-      </w:r>
-      <w:r>
-        <w:t xml:space="preserve"> The </w:t>
-      </w:r>
-      <w:proofErr w:type="spellStart"/>
-      <w:r>
-        <w:t>Spoonacular</w:t>
-      </w:r>
-      <w:proofErr w:type="spellEnd"/>
-      <w:r>
-        <w:t xml:space="preserve"> Food API is queried via Retrofit 2 with </w:t>
+        <w:t>Networking (Spoonacular API):</w:t>
+      </w:r>
+      <w:r>
+        <w:t xml:space="preserve"> The Spoonacular Food API is queried via Retrofit 2 with </w:t>
       </w:r>
       <w:proofErr w:type="spellStart"/>
       <w:r>
@@ -2075,15 +2035,7 @@
       </w:r>
       <w:proofErr w:type="spellEnd"/>
       <w:r>
-        <w:t xml:space="preserve"> (ranked by ingredient match, capped at 15 ingredients), </w:t>
-      </w:r>
-      <w:proofErr w:type="gramStart"/>
-      <w:r>
-        <w:t>recipes/{id}/</w:t>
-      </w:r>
-      <w:proofErr w:type="gramEnd"/>
-      <w:r>
-        <w:t xml:space="preserve">information (full detail with nutrition data), and food/videos/search (YouTube tutorial lookup). </w:t>
+        <w:t xml:space="preserve"> (ranked by ingredient match, capped at 15 ingredients), recipes/{id}/information (full detail with nutrition data), and food/videos/search (YouTube tutorial lookup). </w:t>
       </w:r>
       <w:proofErr w:type="spellStart"/>
       <w:r>
@@ -2094,22 +2046,12 @@
         <w:t xml:space="preserve"> maintains a pool of API keys stored in </w:t>
       </w:r>
       <w:proofErr w:type="spellStart"/>
-      <w:proofErr w:type="gramStart"/>
       <w:r>
         <w:t>local.properties</w:t>
       </w:r>
       <w:proofErr w:type="spellEnd"/>
-      <w:proofErr w:type="gramEnd"/>
-      <w:r>
-        <w:t xml:space="preserve">; on HTTP 402 quota exhaustion the current key is marked </w:t>
-      </w:r>
-      <w:proofErr w:type="gramStart"/>
-      <w:r>
-        <w:t>used</w:t>
-      </w:r>
-      <w:proofErr w:type="gramEnd"/>
-      <w:r>
-        <w:t xml:space="preserve"> and the call is automatically retried with the next available key.</w:t>
+      <w:r>
+        <w:t>; on HTTP 402 quota exhaustion the current key is marked used and the call is automatically retried with the next available key.</w:t>
       </w:r>
     </w:p>
     <w:p>
@@ -2184,17 +2126,12 @@
         <w:t xml:space="preserve"> is found in the response, </w:t>
       </w:r>
       <w:proofErr w:type="spellStart"/>
-      <w:proofErr w:type="gramStart"/>
       <w:r>
         <w:t>addManualIngredient</w:t>
       </w:r>
       <w:proofErr w:type="spellEnd"/>
       <w:r>
-        <w:t>(</w:t>
-      </w:r>
-      <w:proofErr w:type="gramEnd"/>
-      <w:r>
-        <w:t xml:space="preserve">) appends it to the ingredient list and a toast confirms the addition. If the barcode is not in the </w:t>
+        <w:t xml:space="preserve">() appends it to the ingredient list and a toast confirms the addition. If the barcode is not in the </w:t>
       </w:r>
       <w:r>
         <w:t xml:space="preserve">API </w:t>
@@ -2253,15 +2190,7 @@
       </w:r>
       <w:proofErr w:type="spellEnd"/>
       <w:r>
-        <w:t xml:space="preserve"> listens continuously </w:t>
-      </w:r>
-      <w:proofErr w:type="gramStart"/>
-      <w:r>
-        <w:t>for</w:t>
-      </w:r>
-      <w:proofErr w:type="gramEnd"/>
-      <w:r>
-        <w:t xml:space="preserve"> the voice commands 'next', 'previous' (or 'back'), and 'repeat' (or 'again') to enable completely hands-free navigation. Equipment required for each step is displayed as chip labels below the instruction text, and a progress bar tracks overall completion across all steps.</w:t>
+        <w:t xml:space="preserve"> listens continuously for the voice commands 'next', 'previous' (or 'back'), and 'repeat' (or 'again') to enable completely hands-free navigation. Equipment required for each step is displayed as chip labels below the instruction text, and a progress bar tracks overall completion across all steps.</w:t>
       </w:r>
     </w:p>
     <w:p>
@@ -2300,15 +2229,7 @@
     </w:p>
     <w:p>
       <w:r>
-        <w:t xml:space="preserve">The team uses Git for source control hosted on GitHub. The repository follows a feature-branch workflow: each new feature or bug fix is developed on a dedicated branch and merged into main via a Pull Request requiring at least one peer review before merging. Commits are made </w:t>
-      </w:r>
-      <w:proofErr w:type="gramStart"/>
-      <w:r>
-        <w:t>per</w:t>
-      </w:r>
-      <w:proofErr w:type="gramEnd"/>
-      <w:r>
-        <w:t xml:space="preserve"> logical unit of work. Tasks are assigned through GitHub Issues with named assignees, and progress is tracked on a GitHub Project Board with milestones tied to submission deadlines.</w:t>
+        <w:t>The team uses Git for source control hosted on GitHub. The repository follows a feature-branch workflow: each new feature or bug fix is developed on a dedicated branch and merged into main via a Pull Request requiring at least one peer review before merging. Commits are made per logical unit of work. Tasks are assigned through GitHub Issues with named assignees, and progress is tracked on a GitHub Project Board with milestones tied to submission deadlines.</w:t>
       </w:r>
     </w:p>
     <w:p>
@@ -2323,15 +2244,7 @@
     </w:p>
     <w:p>
       <w:r>
-        <w:t xml:space="preserve">The Gradle build system automates compilation, resource generation, and APK packaging. A build_debug.bat convenience script </w:t>
-      </w:r>
-      <w:proofErr w:type="gramStart"/>
-      <w:r>
-        <w:t>wraps .</w:t>
-      </w:r>
-      <w:proofErr w:type="gramEnd"/>
-      <w:r>
-        <w:t>/</w:t>
+        <w:t>The Gradle build system automates compilation, resource generation, and APK packaging. A build_debug.bat convenience script wraps ./</w:t>
       </w:r>
       <w:proofErr w:type="spellStart"/>
       <w:r>
@@ -2350,12 +2263,10 @@
         <w:t xml:space="preserve"> for Windows environments. API keys are excluded from source control by storing them in </w:t>
       </w:r>
       <w:proofErr w:type="spellStart"/>
-      <w:proofErr w:type="gramStart"/>
       <w:r>
         <w:t>local.properties</w:t>
       </w:r>
       <w:proofErr w:type="spellEnd"/>
-      <w:proofErr w:type="gramEnd"/>
       <w:r>
         <w:t xml:space="preserve"> (git-ignored) and injecting them into </w:t>
       </w:r>
@@ -2436,15 +2347,7 @@
     <w:p>
       <w:r>
         <w:lastRenderedPageBreak/>
-        <w:t xml:space="preserve">Retrofit 2.11.0 - Type-safe HTTP client for all </w:t>
-      </w:r>
-      <w:proofErr w:type="spellStart"/>
-      <w:r>
-        <w:t>Spoonacular</w:t>
-      </w:r>
-      <w:proofErr w:type="spellEnd"/>
-      <w:r>
-        <w:t xml:space="preserve"> API calls.</w:t>
+        <w:t>Retrofit 2.11.0 - Type-safe HTTP client for all Spoonacular API calls.</w:t>
       </w:r>
     </w:p>
     <w:p>
@@ -2590,23 +2493,7 @@
     </w:p>
     <w:p>
       <w:r>
-        <w:t xml:space="preserve">Google Gemini 1.5 Flash is used as the core AI component for real-time ingredient detection. Camera images are sent to the Gemini multimodal API with a structured prompt; the model returns a text list of visible food ingredients which </w:t>
-      </w:r>
-      <w:proofErr w:type="gramStart"/>
-      <w:r>
-        <w:t>is</w:t>
-      </w:r>
-      <w:proofErr w:type="gramEnd"/>
-      <w:r>
-        <w:t xml:space="preserve"> parsed and used to query the </w:t>
-      </w:r>
-      <w:proofErr w:type="spellStart"/>
-      <w:r>
-        <w:t>Spoonacular</w:t>
-      </w:r>
-      <w:proofErr w:type="spellEnd"/>
-      <w:r>
-        <w:t xml:space="preserve"> recipe database. Gemini was selected over on-device ML models for its superior food-domain understanding and ability to identify a wide variety of ingredients without custom model training.</w:t>
+        <w:t>Google Gemini 1.5 Flash is used as the core AI component for real-time ingredient detection. Camera images are sent to the Gemini multimodal API with a structured prompt; the model returns a text list of visible food ingredients which is parsed and used to query the Spoonacular recipe database. Gemini was selected over on-device ML models for its superior food-domain understanding and ability to identify a wide variety of ingredients without custom model training.</w:t>
       </w:r>
     </w:p>
     <w:p>
@@ -2632,23 +2519,7 @@
     </w:p>
     <w:p>
       <w:r>
-        <w:t xml:space="preserve">The most technically challenging aspects </w:t>
-      </w:r>
-      <w:proofErr w:type="gramStart"/>
-      <w:r>
-        <w:t>were:</w:t>
-      </w:r>
-      <w:proofErr w:type="gramEnd"/>
-      <w:r>
-        <w:t xml:space="preserve"> prompt-engineering the Gemini ingredient detector to produce consistently clean output; managing </w:t>
-      </w:r>
-      <w:proofErr w:type="spellStart"/>
-      <w:r>
-        <w:t>Spoonacular</w:t>
-      </w:r>
-      <w:proofErr w:type="spellEnd"/>
-      <w:r>
-        <w:t xml:space="preserve"> API quota across multiple team members' devices through the key-rotation mechanism; and implementing the concurrent TTS and voice recognition pipeline in </w:t>
+        <w:t xml:space="preserve">The most technically challenging aspects were: prompt-engineering the Gemini ingredient detector to produce consistently clean output; managing Spoonacular API quota across multiple team members' devices through the key-rotation mechanism; and implementing the concurrent TTS and voice recognition pipeline in </w:t>
       </w:r>
       <w:proofErr w:type="spellStart"/>
       <w:r>
@@ -2698,7 +2569,10 @@
         <w:spacing w:before="0"/>
       </w:pPr>
       <w:r>
-        <w:t>App Demo Video: [Insert demo video URL]</w:t>
+        <w:t xml:space="preserve">App Demo Video: </w:t>
+      </w:r>
+      <w:r>
+        <w:t>https://youtu.be/JWJMpj2Y8c0</w:t>
       </w:r>
     </w:p>
     <w:p>

</xml_diff>

<commit_message>
Update Slides and Report Document
</commit_message>
<xml_diff>
--- a/Mobile Team Project 1 Report.docx
+++ b/Mobile Team Project 1 Report.docx
@@ -750,11 +750,25 @@
     </w:p>
     <w:p>
       <w:pPr>
-        <w:pStyle w:val="Heading2"/>
+        <w:rPr>
+          <w:b/>
+          <w:bCs/>
+          <w:sz w:val="26"/>
+          <w:szCs w:val="26"/>
+        </w:rPr>
       </w:pPr>
       <w:bookmarkStart w:id="5" w:name="_lasei8erdrrw" w:colFirst="0" w:colLast="0"/>
       <w:bookmarkEnd w:id="5"/>
       <w:r>
+        <w:br w:type="page"/>
+      </w:r>
+    </w:p>
+    <w:p>
+      <w:pPr>
+        <w:pStyle w:val="Heading2"/>
+      </w:pPr>
+      <w:r>
+        <w:lastRenderedPageBreak/>
         <w:t>Objective</w:t>
       </w:r>
     </w:p>
@@ -821,7 +835,7 @@
         <w:spacing w:before="0" w:line="240" w:lineRule="auto"/>
       </w:pPr>
       <w:r>
-        <w:t>Generate customized recipes based on available ingredients</w:t>
+        <w:t>Retrieve matching recipes from the Spoonacular database based on available ingredients</w:t>
       </w:r>
     </w:p>
     <w:p>
@@ -924,7 +938,6 @@
         <w:spacing w:before="0" w:line="240" w:lineRule="auto"/>
       </w:pPr>
       <w:r>
-        <w:lastRenderedPageBreak/>
         <w:t>Individuals looking to reduce food waste</w:t>
       </w:r>
     </w:p>
@@ -1337,24 +1350,10 @@
     </w:p>
     <w:p>
       <w:r>
-        <w:t xml:space="preserve">All screens enforce portrait orientation. Dark mode is supported via values-night resource directories and Android 12+ dynamic </w:t>
-      </w:r>
-      <w:proofErr w:type="spellStart"/>
-      <w:r>
-        <w:t>colour</w:t>
-      </w:r>
-      <w:proofErr w:type="spellEnd"/>
-      <w:r>
-        <w:t xml:space="preserve"> is handled through values-v31 overrides. View Binding is used throughout, eliminating all </w:t>
-      </w:r>
-      <w:proofErr w:type="spellStart"/>
-      <w:r>
-        <w:t>findViewById</w:t>
-      </w:r>
-      <w:proofErr w:type="spellEnd"/>
-      <w:r>
-        <w:t xml:space="preserve"> calls and providing null-safe access to views.</w:t>
-      </w:r>
+        <w:t>All screens enforce portrait orientation. Dark mode is supported via values-night resource directories and Android 12+ dynamic colour theming. Full dark mode styling is actively being extended across all screens.</w:t>
+      </w:r>
+      <w:bookmarkStart w:id="11" w:name="_ya825wqd9q8r" w:colFirst="0" w:colLast="0"/>
+      <w:bookmarkEnd w:id="11"/>
     </w:p>
     <w:p>
       <w:pPr>
@@ -1365,8 +1364,6 @@
           <w:szCs w:val="32"/>
         </w:rPr>
       </w:pPr>
-      <w:bookmarkStart w:id="11" w:name="_ya825wqd9q8r" w:colFirst="0" w:colLast="0"/>
-      <w:bookmarkEnd w:id="11"/>
       <w:r>
         <w:br w:type="page"/>
       </w:r>
@@ -1374,6 +1371,7 @@
     <w:p>
       <w:pPr>
         <w:pStyle w:val="Heading1"/>
+        <w:spacing w:line="240" w:lineRule="auto"/>
       </w:pPr>
       <w:r>
         <w:lastRenderedPageBreak/>
@@ -1903,102 +1901,138 @@
         <w:lastRenderedPageBreak/>
         <w:t>Feature Implementation</w:t>
       </w:r>
-    </w:p>
-    <w:p>
-      <w:r>
-        <w:t xml:space="preserve">This is the most important section. You must highlight at least </w:t>
-      </w:r>
+      <w:bookmarkStart w:id="16" w:name="_2ki6yjbniftf" w:colFirst="0" w:colLast="0"/>
+      <w:bookmarkEnd w:id="16"/>
+    </w:p>
+    <w:p>
+      <w:pPr>
+        <w:pStyle w:val="Heading2"/>
+      </w:pPr>
+      <w:r>
+        <w:t>Feature 1: Camera</w:t>
+      </w:r>
+    </w:p>
+    <w:p>
+      <w:r>
+        <w:t>The application uses the device's built-in camera to capture images of available ingredients. Users may also select existing images from the gallery. CameraActivity is powered by CameraX 1.4.2 and supports: live viewfinder preview via PreviewView, single-photo capture with ImageCapture, flash mode toggle (auto / off), front/back camera switching, and accumulation of multiple photos in one session. All captured or selected image URIs are forwarded to VerificationActivity for analysis. Orientation is tracked via OrientationEventListener so captured photos are correctly rotated regardless of how the device is held.</w:t>
+      </w:r>
+    </w:p>
+    <w:p>
+      <w:pPr>
+        <w:pStyle w:val="Heading2"/>
+      </w:pPr>
+      <w:bookmarkStart w:id="17" w:name="_uewf9k6m3e7e" w:colFirst="0" w:colLast="0"/>
+      <w:bookmarkEnd w:id="17"/>
+      <w:r>
+        <w:t>Feature 2: Machine Learning</w:t>
+      </w:r>
+    </w:p>
+    <w:p>
+      <w:r>
+        <w:t xml:space="preserve">Ingredient detection is powered by the Google Gemini 1.5 Flash multimodal model via the </w:t>
+      </w:r>
+      <w:proofErr w:type="spellStart"/>
+      <w:r>
+        <w:t>IngredientDetector</w:t>
+      </w:r>
+      <w:proofErr w:type="spellEnd"/>
+      <w:r>
+        <w:t xml:space="preserve"> class. Each Bitmap is JPEG-compressed at 85% quality, Base64-encoded, and sent to the Gemini REST API alongside an engineered prompt instructing the model to return only a comma-separated list of specific food ingredient names (e.g. "egg, carrot, soy sauce"). Generic category labels such as "food" or "vegetable" are explicitly forbidden by the prompt.</w:t>
+      </w:r>
+    </w:p>
+    <w:p>
+      <w:r>
+        <w:t xml:space="preserve">The model response is split on commas, trimmed, and deduplicated by case-insensitive comparison. When multiple images are </w:t>
+      </w:r>
+      <w:proofErr w:type="spellStart"/>
+      <w:r>
+        <w:t>analysed</w:t>
+      </w:r>
+      <w:proofErr w:type="spellEnd"/>
+      <w:r>
+        <w:t>, results from each are merged into a single consolidated ingredient list. The detector degrades gracefully - on any API or network failure it returns an empty list, allowing the user to add ingredients manually on the verification screen.</w:t>
+      </w:r>
+    </w:p>
+    <w:p>
+      <w:pPr>
+        <w:rPr>
+          <w:b/>
+          <w:bCs/>
+          <w:sz w:val="26"/>
+          <w:szCs w:val="26"/>
+        </w:rPr>
+      </w:pPr>
+      <w:bookmarkStart w:id="18" w:name="_wtvp02wo9lkp" w:colFirst="0" w:colLast="0"/>
+      <w:bookmarkEnd w:id="18"/>
+      <w:r>
+        <w:br w:type="page"/>
+      </w:r>
+    </w:p>
+    <w:p>
+      <w:pPr>
+        <w:pStyle w:val="Heading2"/>
+      </w:pPr>
+      <w:r>
+        <w:lastRenderedPageBreak/>
+        <w:t>Feature 3: Computer Vision (CV)</w:t>
+      </w:r>
+    </w:p>
+    <w:p>
+      <w:r>
+        <w:t>Computer vision is delivered through Gemini's multimodal understanding capability. Unlike traditional on-device CV models constrained to a fixed object-label vocabulary, Gemini understands food context semantically and can identify a wide variety of ingredients - including condiments, prepared foods, and packaged items - without any custom model training.</w:t>
+      </w:r>
+    </w:p>
+    <w:p>
+      <w:r>
+        <w:t>The detection prompt enforces actionable output by prohibiting generic category labels, ensuring returned ingredient names are directly usable as Spoonacular search terms. Before transmission, the bitmap is JPEG-compressed at 85% quality to reduce latency and data usage while maintaining sufficient detail for accurate identification.</w:t>
+      </w:r>
+    </w:p>
+    <w:p>
+      <w:pPr>
+        <w:pStyle w:val="Heading2"/>
+      </w:pPr>
+      <w:bookmarkStart w:id="19" w:name="_2yr58v3hrz67" w:colFirst="0" w:colLast="0"/>
+      <w:bookmarkEnd w:id="19"/>
+      <w:r>
+        <w:t>Additional Features</w:t>
+      </w:r>
+    </w:p>
+    <w:p>
       <w:r>
         <w:rPr>
           <w:b/>
           <w:bCs/>
         </w:rPr>
-        <w:t>three</w:t>
-      </w:r>
-      <w:r>
-        <w:t xml:space="preserve"> advanced features.</w:t>
-      </w:r>
-    </w:p>
-    <w:p>
-      <w:pPr>
-        <w:pStyle w:val="Heading2"/>
-      </w:pPr>
-      <w:bookmarkStart w:id="16" w:name="_2ki6yjbniftf" w:colFirst="0" w:colLast="0"/>
-      <w:bookmarkEnd w:id="16"/>
-      <w:r>
-        <w:t>Feature 1: Camera</w:t>
-      </w:r>
-    </w:p>
-    <w:p>
-      <w:r>
-        <w:t>The application uses the device’s built-in camera to capture images of available ingredients. Users may also select existing images from the device gallery.</w:t>
-      </w:r>
-    </w:p>
-    <w:p>
-      <w:pPr>
-        <w:pStyle w:val="Heading2"/>
-      </w:pPr>
-      <w:bookmarkStart w:id="17" w:name="_uewf9k6m3e7e" w:colFirst="0" w:colLast="0"/>
-      <w:bookmarkEnd w:id="17"/>
-      <w:r>
-        <w:t>Feature 2: Machine Learning</w:t>
-      </w:r>
-    </w:p>
-    <w:p>
-      <w:r>
-        <w:t xml:space="preserve">Ingredient detection is powered by the Google Gemini 1.5 Flash multimodal model via the </w:t>
-      </w:r>
-      <w:proofErr w:type="spellStart"/>
-      <w:r>
-        <w:t>IngredientDetector</w:t>
-      </w:r>
-      <w:proofErr w:type="spellEnd"/>
-      <w:r>
-        <w:t xml:space="preserve"> class. Each Bitmap is JPEG-compressed at 85% quality, Base64-encoded, and sent to the Gemini REST API alongside an engineered prompt instructing the model to return only a comma-separated list of specific food ingredient names (e.g. "egg, carrot, soy sauce"). Generic category labels such as "food" or "vegetable" are explicitly forbidden by the prompt.</w:t>
-      </w:r>
-    </w:p>
-    <w:p>
-      <w:r>
-        <w:t xml:space="preserve">The model response is split on commas, trimmed, and deduplicated by case-insensitive comparison. When multiple images are </w:t>
-      </w:r>
-      <w:proofErr w:type="spellStart"/>
-      <w:r>
-        <w:t>analysed</w:t>
-      </w:r>
-      <w:proofErr w:type="spellEnd"/>
-      <w:r>
-        <w:t>, results from each are merged into a single consolidated ingredient list. The detector degrades gracefully - on any API or network failure it returns an empty list, allowing the user to add ingredients manually on the verification screen.</w:t>
-      </w:r>
-    </w:p>
-    <w:p>
-      <w:pPr>
-        <w:pStyle w:val="Heading2"/>
-      </w:pPr>
-      <w:bookmarkStart w:id="18" w:name="_wtvp02wo9lkp" w:colFirst="0" w:colLast="0"/>
-      <w:bookmarkEnd w:id="18"/>
-      <w:r>
-        <w:t>Feature 3: Computer Vision (CV)</w:t>
-      </w:r>
-    </w:p>
-    <w:p>
-      <w:r>
-        <w:t>Computer vision is delivered through Gemini's multimodal understanding capability. Unlike traditional on-device CV models constrained to a fixed object-label vocabulary, Gemini understands food context semantically and can identify a wide variety of ingredients - including condiments, prepared foods, and packaged items - without any custom model training.</w:t>
-      </w:r>
-    </w:p>
-    <w:p>
-      <w:r>
-        <w:lastRenderedPageBreak/>
-        <w:t>The detection prompt enforces actionable output by prohibiting generic category labels, ensuring returned ingredient names are directly usable as Spoonacular search terms. Before transmission, the bitmap is JPEG-compressed at 85% quality to reduce latency and data usage while maintaining sufficient detail for accurate identification.</w:t>
-      </w:r>
-    </w:p>
-    <w:p>
-      <w:pPr>
-        <w:pStyle w:val="Heading2"/>
-      </w:pPr>
-      <w:bookmarkStart w:id="19" w:name="_2yr58v3hrz67" w:colFirst="0" w:colLast="0"/>
-      <w:bookmarkEnd w:id="19"/>
-      <w:r>
-        <w:t>Additional Features</w:t>
+        <w:t xml:space="preserve">Networking (Spoonacular API): </w:t>
+      </w:r>
+      <w:r>
+        <w:t>The Spoonacular Food API is queried via Retrofit 2 with Gson deserialisation. Three endpoints are used: /recipes/findByIngredients (ranked by ingredient coverage, capped at 15 ingredients and returning up to 6 results), /</w:t>
+      </w:r>
+      <w:proofErr w:type="gramStart"/>
+      <w:r>
+        <w:t>recipes/</w:t>
+      </w:r>
+      <w:r>
+        <w:t>{</w:t>
+      </w:r>
+      <w:r>
+        <w:t>id}/</w:t>
+      </w:r>
+      <w:proofErr w:type="gramEnd"/>
+      <w:r>
+        <w:t>information (full recipe detail including nutrition), and /food/videos/search (YouTube tutorial lookup). RecipeResultActivity displays matched ingredients with a green</w:t>
+      </w:r>
+      <w:r>
+        <w:t xml:space="preserve"> </w:t>
+      </w:r>
+      <w:r>
+        <w:t xml:space="preserve">checkmark for items the user already owns and a bullet point for items they still need to buy. Tapping the recipe hero image opens a </w:t>
+      </w:r>
+      <w:r>
+        <w:t>full-screen</w:t>
+      </w:r>
+      <w:r>
+        <w:t xml:space="preserve"> viewer. A relevant YouTube cooking video is fetched and displayed as a tappable thumbnail that opens directly in the YouTube app or browser.</w:t>
       </w:r>
     </w:p>
     <w:p>
@@ -2006,52 +2040,15 @@
         <w:rPr>
           <w:b/>
           <w:bCs/>
-          <w:u w:val="single"/>
         </w:rPr>
-        <w:t>Networking (Spoonacular API):</w:t>
-      </w:r>
-      <w:r>
-        <w:t xml:space="preserve"> The Spoonacular Food API is queried via Retrofit 2 with </w:t>
-      </w:r>
-      <w:proofErr w:type="spellStart"/>
-      <w:r>
-        <w:t>Gson</w:t>
-      </w:r>
-      <w:proofErr w:type="spellEnd"/>
-      <w:r>
-        <w:t xml:space="preserve"> </w:t>
-      </w:r>
-      <w:proofErr w:type="spellStart"/>
-      <w:r>
-        <w:t>deserialisation</w:t>
-      </w:r>
-      <w:proofErr w:type="spellEnd"/>
-      <w:r>
-        <w:t xml:space="preserve">. Three endpoints are used: </w:t>
-      </w:r>
-      <w:proofErr w:type="spellStart"/>
-      <w:r>
-        <w:t>findByIngredients</w:t>
-      </w:r>
-      <w:proofErr w:type="spellEnd"/>
-      <w:r>
-        <w:t xml:space="preserve"> (ranked by ingredient match, capped at 15 ingredients), recipes/{id}/information (full detail with nutrition data), and food/videos/search (YouTube tutorial lookup). </w:t>
-      </w:r>
-      <w:proofErr w:type="spellStart"/>
-      <w:r>
-        <w:t>SpoonacularKeyManager</w:t>
-      </w:r>
-      <w:proofErr w:type="spellEnd"/>
-      <w:r>
-        <w:t xml:space="preserve"> maintains a pool of API keys stored in </w:t>
-      </w:r>
-      <w:proofErr w:type="spellStart"/>
-      <w:r>
-        <w:t>local.properties</w:t>
-      </w:r>
-      <w:proofErr w:type="spellEnd"/>
-      <w:r>
-        <w:t>; on HTTP 402 quota exhaustion the current key is marked used and the call is automatically retried with the next available key.</w:t>
+        <w:t>Local Storage (Room Database):</w:t>
+      </w:r>
+      <w:r>
+        <w:t xml:space="preserve"> Users can save any recipe for offline access. The SavedRecipe Room entity stores recipe title, image URL, cooking time, servings, calories, a JSON-serialised ingredient list, and a JSON-serialised step list in a single SQLite table (saved_recipes). RecipeConverter handles Gson serialisation. The primary key is the Spoonacular recipe ID, so saving the same recipe twice replaces the existing entry without duplication. MainActivity displays a 'Recently Saved' strip showing the last three saved </w:t>
+      </w:r>
+      <w:r>
+        <w:lastRenderedPageBreak/>
+        <w:t>recipes for quick access. A time-based greeting (Good Morning / Afternoon / Evening) is also shown based on the current hour.</w:t>
       </w:r>
     </w:p>
     <w:p>
@@ -2059,28 +2056,69 @@
         <w:rPr>
           <w:b/>
           <w:bCs/>
-          <w:u w:val="single"/>
         </w:rPr>
-        <w:t>Local Storage (Room Database):</w:t>
-      </w:r>
-      <w:r>
-        <w:t xml:space="preserve"> Users can save any recipe for offline access. The </w:t>
+        <w:t>Barcode Scanning (Open Food Facts):</w:t>
+      </w:r>
+      <w:r>
+        <w:t xml:space="preserve"> A barcode scanner button in the add-ingredient row of </w:t>
       </w:r>
       <w:proofErr w:type="spellStart"/>
       <w:r>
-        <w:t>SavedRecipe</w:t>
+        <w:t>VerificationActivity</w:t>
       </w:r>
       <w:proofErr w:type="spellEnd"/>
       <w:r>
-        <w:t xml:space="preserve"> Room entity stores recipe title, image URL, cook time, servings, calorie count, and JSON-</w:t>
+        <w:t xml:space="preserve"> launches the Google ML Kit GMS Code Scanner, which displays a bottom-sheet UI powered by Play Services</w:t>
+      </w:r>
+      <w:r>
+        <w:t xml:space="preserve">. </w:t>
+      </w:r>
+      <w:r>
+        <w:t xml:space="preserve">On a successful scan the raw barcode value (UPC/EAN) is passed to </w:t>
       </w:r>
       <w:proofErr w:type="spellStart"/>
       <w:r>
-        <w:t>serialised</w:t>
+        <w:t>VerificationViewModel.lookupBarcode</w:t>
       </w:r>
       <w:proofErr w:type="spellEnd"/>
       <w:r>
-        <w:t xml:space="preserve"> ingredient and step arrays. Saved recipes are fully accessible without a network connection and can be searched by title from the Saved Recipes screen.</w:t>
+        <w:t xml:space="preserve">(), which calls the Open Food Facts public API on a background coroutine (Dispatchers.IO). If a </w:t>
+      </w:r>
+      <w:proofErr w:type="spellStart"/>
+      <w:r>
+        <w:t>product_name</w:t>
+      </w:r>
+      <w:proofErr w:type="spellEnd"/>
+      <w:r>
+        <w:t xml:space="preserve"> is found in the response, </w:t>
+      </w:r>
+      <w:proofErr w:type="spellStart"/>
+      <w:r>
+        <w:t>addManualIngredient</w:t>
+      </w:r>
+      <w:proofErr w:type="spellEnd"/>
+      <w:r>
+        <w:t xml:space="preserve">() appends it to the ingredient list and a toast confirms the addition. If the barcode is not in the </w:t>
+      </w:r>
+      <w:r>
+        <w:t xml:space="preserve">API </w:t>
+      </w:r>
+      <w:r>
+        <w:t>database</w:t>
+      </w:r>
+      <w:r>
+        <w:t>,</w:t>
+      </w:r>
+      <w:r>
+        <w:t xml:space="preserve"> the user is prompted to type the name manually. A custom </w:t>
+      </w:r>
+      <w:proofErr w:type="spellStart"/>
+      <w:r>
+        <w:t>OkHttp</w:t>
+      </w:r>
+      <w:proofErr w:type="spellEnd"/>
+      <w:r>
+        <w:t xml:space="preserve"> interceptor attaches a User-Agent header as required by the Open Food Facts API terms of use.</w:t>
       </w:r>
     </w:p>
     <w:p>
@@ -2088,81 +2126,7 @@
         <w:rPr>
           <w:b/>
           <w:bCs/>
-          <w:u w:val="single"/>
         </w:rPr>
-        <w:t>Barcode Scanning (Open Food Facts):</w:t>
-      </w:r>
-      <w:r>
-        <w:t xml:space="preserve"> A barcode scanner button in the add-ingredient row of </w:t>
-      </w:r>
-      <w:proofErr w:type="spellStart"/>
-      <w:r>
-        <w:t>VerificationActivity</w:t>
-      </w:r>
-      <w:proofErr w:type="spellEnd"/>
-      <w:r>
-        <w:t xml:space="preserve"> launches the Google ML Kit GMS Code Scanner, which displays a bottom-sheet UI powered by Play Services</w:t>
-      </w:r>
-      <w:r>
-        <w:t xml:space="preserve">. </w:t>
-      </w:r>
-      <w:r>
-        <w:t xml:space="preserve">On a successful scan the raw barcode value (UPC/EAN) is passed to </w:t>
-      </w:r>
-      <w:proofErr w:type="spellStart"/>
-      <w:r>
-        <w:t>VerificationViewModel.lookupBarcode</w:t>
-      </w:r>
-      <w:proofErr w:type="spellEnd"/>
-      <w:r>
-        <w:t xml:space="preserve">(), which calls the Open Food Facts public API on a background coroutine (Dispatchers.IO). If a </w:t>
-      </w:r>
-      <w:proofErr w:type="spellStart"/>
-      <w:r>
-        <w:t>product_name</w:t>
-      </w:r>
-      <w:proofErr w:type="spellEnd"/>
-      <w:r>
-        <w:t xml:space="preserve"> is found in the response, </w:t>
-      </w:r>
-      <w:proofErr w:type="spellStart"/>
-      <w:r>
-        <w:t>addManualIngredient</w:t>
-      </w:r>
-      <w:proofErr w:type="spellEnd"/>
-      <w:r>
-        <w:t xml:space="preserve">() appends it to the ingredient list and a toast confirms the addition. If the barcode is not in the </w:t>
-      </w:r>
-      <w:r>
-        <w:t xml:space="preserve">API </w:t>
-      </w:r>
-      <w:r>
-        <w:t>database</w:t>
-      </w:r>
-      <w:r>
-        <w:t>,</w:t>
-      </w:r>
-      <w:r>
-        <w:t xml:space="preserve"> the user is prompted to type the name manually. A custom </w:t>
-      </w:r>
-      <w:proofErr w:type="spellStart"/>
-      <w:r>
-        <w:t>OkHttp</w:t>
-      </w:r>
-      <w:proofErr w:type="spellEnd"/>
-      <w:r>
-        <w:t xml:space="preserve"> interceptor attaches a User-Agent header as required by the Open Food Facts API terms of use.</w:t>
-      </w:r>
-    </w:p>
-    <w:p/>
-    <w:p>
-      <w:r>
-        <w:rPr>
-          <w:b/>
-          <w:bCs/>
-          <w:u w:val="single"/>
-        </w:rPr>
-        <w:lastRenderedPageBreak/>
         <w:t>Hands-Free Cooking Mode:</w:t>
       </w:r>
       <w:r>
@@ -2326,11 +2290,25 @@
     </w:p>
     <w:p>
       <w:pPr>
-        <w:pStyle w:val="Heading2"/>
+        <w:rPr>
+          <w:b/>
+          <w:bCs/>
+          <w:sz w:val="26"/>
+          <w:szCs w:val="26"/>
+        </w:rPr>
       </w:pPr>
       <w:bookmarkStart w:id="23" w:name="_u1w3k0cxg2yz" w:colFirst="0" w:colLast="0"/>
       <w:bookmarkEnd w:id="23"/>
       <w:r>
+        <w:br w:type="page"/>
+      </w:r>
+    </w:p>
+    <w:p>
+      <w:pPr>
+        <w:pStyle w:val="Heading2"/>
+      </w:pPr>
+      <w:r>
+        <w:lastRenderedPageBreak/>
         <w:t>Third-Party Libraries</w:t>
       </w:r>
     </w:p>
@@ -2346,7 +2324,6 @@
     </w:p>
     <w:p>
       <w:r>
-        <w:lastRenderedPageBreak/>
         <w:t>Retrofit 2.11.0 - Type-safe HTTP client for all Spoonacular API calls.</w:t>
       </w:r>
     </w:p>
@@ -2501,14 +2478,27 @@
         <w:t>Generative AI tools (Claude by Anthropic) were used during development to assist with code suggestions, debugging, and architectural decisions. All AI-generated code was reviewed, tested, and validated by team members before integration into the project.</w:t>
       </w:r>
     </w:p>
-    <w:p/>
-    <w:p>
-      <w:pPr>
-        <w:pStyle w:val="Heading1"/>
+    <w:p>
+      <w:pPr>
+        <w:rPr>
+          <w:b/>
+          <w:bCs/>
+          <w:sz w:val="32"/>
+          <w:szCs w:val="32"/>
+        </w:rPr>
       </w:pPr>
       <w:bookmarkStart w:id="26" w:name="_ueqytwmkbsnn" w:colFirst="0" w:colLast="0"/>
       <w:bookmarkEnd w:id="26"/>
       <w:r>
+        <w:br w:type="page"/>
+      </w:r>
+    </w:p>
+    <w:p>
+      <w:pPr>
+        <w:pStyle w:val="Heading1"/>
+      </w:pPr>
+      <w:r>
+        <w:lastRenderedPageBreak/>
         <w:t>Conclusion</w:t>
       </w:r>
     </w:p>
@@ -2541,7 +2531,6 @@
           <w:b/>
           <w:bCs/>
         </w:rPr>
-        <w:lastRenderedPageBreak/>
         <w:t>Links:</w:t>
       </w:r>
       <w:r>
@@ -2584,23 +2573,7 @@
         <w:spacing w:before="0" w:after="240"/>
       </w:pPr>
       <w:r>
-        <w:t>Presentation Video: [Insert presentation video URL]</w:t>
-      </w:r>
-    </w:p>
-    <w:p>
-      <w:pPr>
-        <w:spacing w:before="240" w:after="240"/>
-        <w:ind w:left="0"/>
-      </w:pPr>
-    </w:p>
-    <w:p>
-      <w:pPr>
-        <w:pStyle w:val="Heading1"/>
-      </w:pPr>
-      <w:bookmarkStart w:id="27" w:name="_k7kqydrgb63" w:colFirst="0" w:colLast="0"/>
-      <w:bookmarkEnd w:id="27"/>
-      <w:r>
-        <w:t>References</w:t>
+        <w:t xml:space="preserve">Presentation Video: </w:t>
       </w:r>
     </w:p>
     <w:sectPr>
@@ -2812,8 +2785,8 @@
         <w:between w:val="nil"/>
       </w:pBdr>
     </w:pPr>
-    <w:bookmarkStart w:id="29" w:name="_w494w0yg8rg0" w:colFirst="0" w:colLast="0"/>
-    <w:bookmarkEnd w:id="29"/>
+    <w:bookmarkStart w:id="28" w:name="_w494w0yg8rg0" w:colFirst="0" w:colLast="0"/>
+    <w:bookmarkEnd w:id="28"/>
   </w:p>
 </w:ftr>
 </file>
@@ -2857,8 +2830,8 @@
       </w:pBdr>
       <w:spacing w:before="600"/>
     </w:pPr>
-    <w:bookmarkStart w:id="28" w:name="_leajue2ys1lr" w:colFirst="0" w:colLast="0"/>
-    <w:bookmarkEnd w:id="28"/>
+    <w:bookmarkStart w:id="27" w:name="_leajue2ys1lr" w:colFirst="0" w:colLast="0"/>
+    <w:bookmarkEnd w:id="27"/>
   </w:p>
   <w:p>
     <w:pPr>

</xml_diff>